<commit_message>
More details in 'Before Running' Section
</commit_message>
<xml_diff>
--- a/new_test.docx
+++ b/new_test.docx
@@ -2,7 +2,54 @@
 <file path=word/document.xml><?xml version="1.0" encoding="utf-8"?>
 <w:document xmlns:w="http://schemas.openxmlformats.org/wordprocessingml/2006/main" xmlns:m="http://schemas.openxmlformats.org/officeDocument/2006/math" xmlns:r="http://schemas.openxmlformats.org/officeDocument/2006/relationships" xmlns:o="urn:schemas-microsoft-com:office:office" xmlns:v="urn:schemas-microsoft-com:vml" xmlns:w10="urn:schemas-microsoft-com:office:word" xmlns:a="http://schemas.openxmlformats.org/drawingml/2006/main" xmlns:pic="http://schemas.openxmlformats.org/drawingml/2006/picture" xmlns:wp="http://schemas.openxmlformats.org/drawingml/2006/wordprocessingDrawing">
   <w:body>
-    <w:bookmarkStart w:id="21" w:name="hamilton-documentation"/>
+    <w:p>
+      <w:pPr>
+        <w:pStyle w:val="FirstParagraph"/>
+      </w:pPr>
+      <w:r>
+        <w:drawing>
+          <wp:inline>
+            <wp:extent cx="1828800" cy="419100"/>
+            <wp:effectExtent b="0" l="0" r="0" t="0"/>
+            <wp:docPr descr="" title="" id="21" name="Picture"/>
+            <a:graphic>
+              <a:graphicData uri="http://schemas.openxmlformats.org/drawingml/2006/picture">
+                <pic:pic>
+                  <pic:nvPicPr>
+                    <pic:cNvPr descr="Smithers_Logo.png" id="22" name="Picture"/>
+                    <pic:cNvPicPr>
+                      <a:picLocks noChangeArrowheads="1" noChangeAspect="1"/>
+                    </pic:cNvPicPr>
+                  </pic:nvPicPr>
+                  <pic:blipFill>
+                    <a:blip r:embed="rId20"/>
+                    <a:stretch>
+                      <a:fillRect/>
+                    </a:stretch>
+                  </pic:blipFill>
+                  <pic:spPr bwMode="auto">
+                    <a:xfrm>
+                      <a:off x="0" y="0"/>
+                      <a:ext cx="1828800" cy="419100"/>
+                    </a:xfrm>
+                    <a:prstGeom prst="rect">
+                      <a:avLst/>
+                    </a:prstGeom>
+                    <a:noFill/>
+                    <a:ln w="9525">
+                      <a:noFill/>
+                      <a:headEnd/>
+                      <a:tailEnd/>
+                    </a:ln>
+                  </pic:spPr>
+                </pic:pic>
+              </a:graphicData>
+            </a:graphic>
+          </wp:inline>
+        </w:drawing>
+      </w:r>
+    </w:p>
+    <w:bookmarkStart w:id="24" w:name="hamilton-documentation"/>
     <w:p>
       <w:pPr>
         <w:pStyle w:val="Heading1"/>
@@ -19,7 +66,7 @@
         <w:t xml:space="preserve">Overview on how to use the Hamilton</w:t>
       </w:r>
     </w:p>
-    <w:bookmarkStart w:id="20" w:name="setting-up-the-hamilton-access"/>
+    <w:bookmarkStart w:id="23" w:name="setting-up-the-hamilton-access"/>
     <w:p>
       <w:pPr>
         <w:pStyle w:val="Heading3"/>
@@ -58,9 +105,9 @@
         <w:t xml:space="preserve"> </w:t>
       </w:r>
     </w:p>
-    <w:bookmarkEnd w:id="20"/>
-    <w:bookmarkEnd w:id="21"/>
-    <w:bookmarkStart w:id="22" w:name="before-running-the-hamilton"/>
+    <w:bookmarkEnd w:id="23"/>
+    <w:bookmarkEnd w:id="24"/>
+    <w:bookmarkStart w:id="25" w:name="before-running-the-hamilton"/>
     <w:p>
       <w:pPr>
         <w:pStyle w:val="Heading1"/>
@@ -113,16 +160,8 @@
         <w:t xml:space="preserve"> </w:t>
       </w:r>
     </w:p>
-    <w:p>
-      <w:pPr>
-        <w:pStyle w:val="BodyText"/>
-      </w:pPr>
-      <w:r>
-        <w:t xml:space="preserve"> </w:t>
-      </w:r>
-    </w:p>
-    <w:bookmarkEnd w:id="22"/>
-    <w:bookmarkStart w:id="23" w:name="running-a-method-on-the-hamilton"/>
+    <w:bookmarkEnd w:id="25"/>
+    <w:bookmarkStart w:id="26" w:name="running-a-method-on-the-hamilton"/>
     <w:p>
       <w:pPr>
         <w:pStyle w:val="Heading1"/>
@@ -215,16 +254,8 @@
         <w:t xml:space="preserve"> </w:t>
       </w:r>
     </w:p>
-    <w:p>
-      <w:pPr>
-        <w:pStyle w:val="BodyText"/>
-      </w:pPr>
-      <w:r>
-        <w:t xml:space="preserve"> </w:t>
-      </w:r>
-    </w:p>
-    <w:bookmarkEnd w:id="23"/>
-    <w:bookmarkStart w:id="24" w:name="components-of-a-hamilton-method"/>
+    <w:bookmarkEnd w:id="26"/>
+    <w:bookmarkStart w:id="27" w:name="components-of-a-hamilton-method"/>
     <w:p>
       <w:pPr>
         <w:pStyle w:val="Heading1"/>
@@ -594,7 +625,7 @@
         <w:t xml:space="preserve">that the Hamilton processes to run the method.</w:t>
       </w:r>
     </w:p>
-    <w:bookmarkEnd w:id="24"/>
+    <w:bookmarkEnd w:id="27"/>
     <w:sectPr/>
   </w:body>
 </w:document>

</xml_diff>